<commit_message>
added pdf, updated report to have an image that doesn't remove the text when saved as pdf (god damn it Microsoft why can't you do anything right)
</commit_message>
<xml_diff>
--- a/design_report.docx
+++ b/design_report.docx
@@ -55,24 +55,15 @@
           <w:b/>
           <w:sz w:val="48"/>
         </w:rPr>
-        <w:t xml:space="preserve">The Fighting </w:t>
-      </w:r>
-      <w:proofErr w:type="spellStart"/>
+        <w:t>The Fighting Meerkats</w:t>
+      </w:r>
       <w:r>
         <w:rPr>
           <w:b/>
           <w:sz w:val="48"/>
         </w:rPr>
-        <w:t>Meerkats</w:t>
-      </w:r>
-      <w:r>
-        <w:rPr>
-          <w:b/>
-          <w:sz w:val="48"/>
-        </w:rPr>
         <w:t>’</w:t>
       </w:r>
-      <w:proofErr w:type="spellEnd"/>
     </w:p>
     <w:p>
       <w:pPr>
@@ -403,15 +394,7 @@
         <w:t>n 8-bit,</w:t>
       </w:r>
       <w:r>
-        <w:t xml:space="preserve"> modified </w:t>
-      </w:r>
-      <w:proofErr w:type="spellStart"/>
-      <w:r>
-        <w:t>Zilog</w:t>
-      </w:r>
-      <w:proofErr w:type="spellEnd"/>
-      <w:r>
-        <w:t xml:space="preserve"> Z80</w:t>
+        <w:t xml:space="preserve"> modified Zilog Z80</w:t>
       </w:r>
       <w:r>
         <w:t>/Intel 8080</w:t>
@@ -449,15 +432,7 @@
     </w:p>
     <w:p>
       <w:r>
-        <w:t xml:space="preserve">There are ostensibly 501 different unique instructions. This number occurs because there are 256 possible 8-bit </w:t>
-      </w:r>
-      <w:proofErr w:type="spellStart"/>
-      <w:r>
-        <w:t>opcodes</w:t>
-      </w:r>
-      <w:proofErr w:type="spellEnd"/>
-      <w:r>
-        <w:t xml:space="preserve"> with 11 unused or reserved, and 256 more possible 8-bit instructions of the form </w:t>
+        <w:t xml:space="preserve">There are ostensibly 501 different unique instructions. This number occurs because there are 256 possible 8-bit opcodes with 11 unused or reserved, and 256 more possible 8-bit instructions of the form </w:t>
       </w:r>
       <w:r>
         <w:t>0x</w:t>
@@ -492,7 +467,7 @@
         <w:t xml:space="preserve">The CPU design can be seen </w:t>
       </w:r>
       <w:r>
-        <w:t>on the next page</w:t>
+        <w:t>below</w:t>
       </w:r>
       <w:r>
         <w:t>.</w:t>
@@ -506,12 +481,11 @@
         <w:rPr>
           <w:noProof/>
         </w:rPr>
-        <w:lastRenderedPageBreak/>
         <w:drawing>
-          <wp:inline distT="0" distB="0" distL="0" distR="0" wp14:anchorId="1A2B7F75" wp14:editId="59EBD17E">
-            <wp:extent cx="7896374" cy="4305001"/>
+          <wp:inline distT="0" distB="0" distL="0" distR="0" wp14:anchorId="12C79BF4" wp14:editId="0DA3F2A9">
+            <wp:extent cx="5943600" cy="3113405"/>
             <wp:effectExtent l="0" t="0" r="0" b="0"/>
-            <wp:docPr id="6" name="Picture 5" descr="CPU_Diagram.pdf"/>
+            <wp:docPr id="7" name="Picture 7"/>
             <wp:cNvGraphicFramePr>
               <a:graphicFrameLocks xmlns:a="http://schemas.openxmlformats.org/drawingml/2006/main" noChangeAspect="1"/>
             </wp:cNvGraphicFramePr>
@@ -519,13 +493,11 @@
               <a:graphicData uri="http://schemas.openxmlformats.org/drawingml/2006/picture">
                 <pic:pic xmlns:pic="http://schemas.openxmlformats.org/drawingml/2006/picture">
                   <pic:nvPicPr>
-                    <pic:cNvPr id="6" name="Picture 5" descr="CPU_Diagram.pdf"/>
-                    <pic:cNvPicPr>
-                      <a:picLocks noChangeAspect="1"/>
-                    </pic:cNvPicPr>
+                    <pic:cNvPr id="0" name="cpu_diagram.png"/>
+                    <pic:cNvPicPr/>
                   </pic:nvPicPr>
                   <pic:blipFill>
-                    <a:blip r:embed="rId10" cstate="print">
+                    <a:blip r:embed="rId10">
                       <a:extLst>
                         <a:ext uri="{28A0092B-C50C-407E-A947-70E740481C1C}">
                           <a14:useLocalDpi xmlns:a14="http://schemas.microsoft.com/office/drawing/2010/main" val="0"/>
@@ -537,9 +509,9 @@
                     </a:stretch>
                   </pic:blipFill>
                   <pic:spPr>
-                    <a:xfrm rot="5400000">
+                    <a:xfrm>
                       <a:off x="0" y="0"/>
-                      <a:ext cx="7912165" cy="4313610"/>
+                      <a:ext cx="5943600" cy="3113405"/>
                     </a:xfrm>
                     <a:prstGeom prst="rect">
                       <a:avLst/>
@@ -554,81 +526,48 @@
     </w:p>
     <w:p>
       <w:r>
+        <w:t>When the CPU is reset, the decode module, which contains a state machine, enters decode mode. It drives the PC to the address bus, loads the instruction register from the result in the data buffer, increments PC, and then begins on its long journey through the states of whatever instruction it managed to read in. The CPU stops executing when it receives a HALT instruction, and only resumes when it encounters an interrupt, usually from the GPU.</w:t>
+      </w:r>
+    </w:p>
+    <w:p>
+      <w:pPr>
+        <w:rPr>
+          <w:b/>
+          <w:sz w:val="32"/>
+        </w:rPr>
+      </w:pPr>
+      <w:r>
+        <w:rPr>
+          <w:b/>
+          <w:sz w:val="32"/>
+        </w:rPr>
         <w:lastRenderedPageBreak/>
-        <w:t>When the CPU is reset, the decode module, which contains a state machine, enters decode mode. It drives the PC to the address bus, loads the instruction register from the result in the data buffer, increments PC, and then begins on its long journey through the states of whatever instruction it managed to read in. The CPU stops executing when it receives a HALT instruction, and only resumes when it encounters an interrupt, usually from the GPU.</w:t>
-      </w:r>
-    </w:p>
-    <w:p>
-      <w:pPr>
-        <w:rPr>
-          <w:b/>
-          <w:sz w:val="32"/>
-        </w:rPr>
-      </w:pPr>
-      <w:r>
-        <w:rPr>
-          <w:b/>
-          <w:sz w:val="32"/>
-        </w:rPr>
         <w:t>Accomplished Tasks</w:t>
       </w:r>
     </w:p>
     <w:p>
       <w:r>
-        <w:t xml:space="preserve">The CPU functional blocks have been coded, simulated, and synthesized correctly. There are a few instruction subsets that have been added to the decode module. The CPU has been shown to synthesize properly and be able to interface with the Flash module on the FPGA. A robust </w:t>
-      </w:r>
-      <w:proofErr w:type="spellStart"/>
-      <w:r>
-        <w:t>testbench</w:t>
-      </w:r>
-      <w:proofErr w:type="spellEnd"/>
-      <w:r>
-        <w:t xml:space="preserve"> has been achieved, which was no small task but will help immensely both in </w:t>
-      </w:r>
-      <w:proofErr w:type="spellStart"/>
-      <w:r>
-        <w:t>microcoding</w:t>
-      </w:r>
-      <w:proofErr w:type="spellEnd"/>
-      <w:r>
-        <w:t xml:space="preserve"> and when bugs are found in the final integration testing.</w:t>
-      </w:r>
-    </w:p>
-    <w:p>
-      <w:pPr>
-        <w:rPr>
-          <w:b/>
-          <w:sz w:val="32"/>
-        </w:rPr>
-      </w:pPr>
-      <w:r>
-        <w:rPr>
-          <w:b/>
-          <w:sz w:val="32"/>
-        </w:rPr>
-        <w:t xml:space="preserve">Tasks to be </w:t>
-      </w:r>
-      <w:proofErr w:type="gramStart"/>
-      <w:r>
-        <w:rPr>
-          <w:b/>
-          <w:sz w:val="32"/>
-        </w:rPr>
-        <w:t>Accomplished</w:t>
-      </w:r>
-      <w:proofErr w:type="gramEnd"/>
-    </w:p>
-    <w:p>
-      <w:r>
-        <w:t xml:space="preserve">Interrupts are not supported yet. The vast majority of instructions are not yet </w:t>
-      </w:r>
-      <w:proofErr w:type="spellStart"/>
-      <w:r>
-        <w:t>microcoded</w:t>
-      </w:r>
-      <w:proofErr w:type="spellEnd"/>
-      <w:r>
-        <w:t>. Memory access has yet to be synthesized.</w:t>
+        <w:t>The CPU functional blocks have been coded, simulated, and synthesized correctly. There are a few instruction subsets that have been added to the decode module. The CPU has been shown to synthesize properly and be able to interface with the Flash module on the FPGA. A robust testbench has been achieved, which was no small task but will help immensely both in microcoding and when bugs are found in the final integration testing.</w:t>
+      </w:r>
+    </w:p>
+    <w:p>
+      <w:pPr>
+        <w:rPr>
+          <w:b/>
+          <w:sz w:val="32"/>
+        </w:rPr>
+      </w:pPr>
+      <w:r>
+        <w:rPr>
+          <w:b/>
+          <w:sz w:val="32"/>
+        </w:rPr>
+        <w:t>Tasks to be Accomplished</w:t>
+      </w:r>
+    </w:p>
+    <w:p>
+      <w:r>
+        <w:t>Interrupts are not supported yet. The vast majority of instructions are not yet microcoded. Memory access has yet to be synthesized.</w:t>
       </w:r>
     </w:p>
     <w:p>
@@ -676,15 +615,7 @@
     </w:p>
     <w:p>
       <w:r>
-        <w:t>The CPU can be tested on any arbitrary input assembly program using one command on the Windows command prompt. This was achieved by acquiring an open-source emulator, removing the CPU and memory code in isolation, and wrapping it in functionality that reads in an assembly file. This behavior occurs in Verilog as well, through the graciously provided $</w:t>
-      </w:r>
-      <w:proofErr w:type="spellStart"/>
-      <w:r>
-        <w:t>readmemh</w:t>
-      </w:r>
-      <w:proofErr w:type="spellEnd"/>
-      <w:r>
-        <w:t xml:space="preserve"> function. The scripts compile the Verilog, and assemble the given assembly file. They then run it through the emulator code, acquiring a correct register dump, and through the Verilog Xilinx simulation, acquiring a not-so-correct simulation register dump. They then compare the two and report the results.</w:t>
+        <w:t>The CPU can be tested on any arbitrary input assembly program using one command on the Windows command prompt. This was achieved by acquiring an open-source emulator, removing the CPU and memory code in isolation, and wrapping it in functionality that reads in an assembly file. This behavior occurs in Verilog as well, through the graciously provided $readmemh function. The scripts compile the Verilog, and assemble the given assembly file. They then run it through the emulator code, acquiring a correct register dump, and through the Verilog Xilinx simulation, acquiring a not-so-correct simulation register dump. They then compare the two and report the results.</w:t>
       </w:r>
     </w:p>
     <w:p>
@@ -712,6 +643,13 @@
     <w:p/>
     <w:p/>
     <w:p/>
+    <w:p/>
+    <w:p/>
+    <w:p>
+      <w:bookmarkStart w:id="0" w:name="_GoBack"/>
+      <w:bookmarkEnd w:id="0"/>
+    </w:p>
+    <w:p/>
     <w:p>
       <w:pPr>
         <w:rPr>
@@ -752,15 +690,7 @@
     </w:p>
     <w:p>
       <w:r>
-        <w:t xml:space="preserve">The cartridge connector consists of a bunch of wires connected from the GPIO pins to a </w:t>
-      </w:r>
-      <w:proofErr w:type="spellStart"/>
-      <w:r>
-        <w:t>protoboard</w:t>
-      </w:r>
-      <w:proofErr w:type="spellEnd"/>
-      <w:r>
-        <w:t xml:space="preserve">, which is in turn wired to a cartridge port that we removed from an actual Game Boy. </w:t>
+        <w:t xml:space="preserve">The cartridge connector consists of a bunch of wires connected from the GPIO pins to a protoboard, which is in turn wired to a cartridge port that we removed from an actual Game Boy. </w:t>
       </w:r>
       <w:r>
         <w:t xml:space="preserve">The pins include 16 bits of address, 8 bits of data, and reset, read enable, write enable, and chip select pins. </w:t>
@@ -846,14 +776,12 @@
           <w:i/>
         </w:rPr>
       </w:pPr>
-      <w:proofErr w:type="gramStart"/>
       <w:r>
         <w:rPr>
           <w:i/>
         </w:rPr>
         <w:t>The cartridge connector.</w:t>
       </w:r>
-      <w:proofErr w:type="gramEnd"/>
     </w:p>
     <w:p>
       <w:pPr>
@@ -958,17 +886,8 @@
           <w:b/>
           <w:sz w:val="32"/>
         </w:rPr>
-        <w:t xml:space="preserve">Tasks to be </w:t>
-      </w:r>
-      <w:proofErr w:type="gramStart"/>
-      <w:r>
-        <w:rPr>
-          <w:b/>
-          <w:sz w:val="32"/>
-        </w:rPr>
-        <w:t>Accomplished</w:t>
-      </w:r>
-      <w:proofErr w:type="gramEnd"/>
+        <w:t>Tasks to be Accomplished</w:t>
+      </w:r>
     </w:p>
     <w:p>
       <w:r>
@@ -1060,28 +979,12 @@
         <w:t xml:space="preserve">, then the sound module takes that information and combines it to produce sound. There aren’t any real sound “files” on the cartridges. The sound module itself consists of </w:t>
       </w:r>
       <w:r>
-        <w:t xml:space="preserve">four sound generators: two square </w:t>
-      </w:r>
-      <w:proofErr w:type="gramStart"/>
-      <w:r>
-        <w:t>wave</w:t>
-      </w:r>
-      <w:proofErr w:type="gramEnd"/>
-      <w:r>
-        <w:t>, one that generates a waveform loaded into RAM, and a white noise generator. These sound generators can be modulated by envelope and frequency sweep functions.</w:t>
-      </w:r>
-    </w:p>
-    <w:p>
-      <w:r>
-        <w:t xml:space="preserve">The sound module accesses waveform RAM directly using the DMA module. It interfaces with the outside world using the AC97 codec chip on the FPGA. This chip is initialized using Team </w:t>
-      </w:r>
-      <w:proofErr w:type="spellStart"/>
-      <w:r>
-        <w:t>Dragonforce’s</w:t>
-      </w:r>
-      <w:proofErr w:type="spellEnd"/>
-      <w:r>
-        <w:t xml:space="preserve"> code.</w:t>
+        <w:t>four sound generators: two square wave, one that generates a waveform loaded into RAM, and a white noise generator. These sound generators can be modulated by envelope and frequency sweep functions.</w:t>
+      </w:r>
+    </w:p>
+    <w:p>
+      <w:r>
+        <w:t>The sound module accesses waveform RAM directly using the DMA module. It interfaces with the outside world using the AC97 codec chip on the FPGA. This chip is initialized using Team Dragonforce’s code.</w:t>
       </w:r>
     </w:p>
     <w:p>
@@ -1125,17 +1028,8 @@
           <w:b/>
           <w:sz w:val="32"/>
         </w:rPr>
-        <w:t xml:space="preserve">Tasks to be </w:t>
-      </w:r>
-      <w:proofErr w:type="gramStart"/>
-      <w:r>
-        <w:rPr>
-          <w:b/>
-          <w:sz w:val="32"/>
-        </w:rPr>
-        <w:t>Accomplished</w:t>
-      </w:r>
-      <w:proofErr w:type="gramEnd"/>
+        <w:t>Tasks to be Accomplished</w:t>
+      </w:r>
     </w:p>
     <w:p>
       <w:r>
@@ -1235,37 +1129,13 @@
     </w:p>
     <w:p>
       <w:r>
-        <w:t xml:space="preserve">The DVI interface will be adapted from Team </w:t>
-      </w:r>
-      <w:proofErr w:type="spellStart"/>
-      <w:r>
-        <w:t>Dragonforce’s</w:t>
-      </w:r>
-      <w:proofErr w:type="spellEnd"/>
-      <w:r>
-        <w:t xml:space="preserve"> code, and uses the provided DVI chip (the </w:t>
-      </w:r>
-      <w:proofErr w:type="spellStart"/>
-      <w:r>
-        <w:t>Chrontel</w:t>
-      </w:r>
-      <w:proofErr w:type="spellEnd"/>
-      <w:r>
-        <w:t xml:space="preserve"> CH7301C) to drive an LCD display. This requires initialization of the module over an I2C bus.</w:t>
+        <w:t>The DVI interface will be adapted from Team Dragonforce’s code, and uses the provided DVI chip (the Chrontel CH7301C) to drive an LCD display. This requires initialization of the module over an I2C bus.</w:t>
       </w:r>
       <w:r>
         <w:t xml:space="preserve"> </w:t>
       </w:r>
       <w:r>
-        <w:t xml:space="preserve">The GPU will use a </w:t>
-      </w:r>
-      <w:proofErr w:type="spellStart"/>
-      <w:r>
-        <w:t>framebuffer</w:t>
-      </w:r>
-      <w:proofErr w:type="spellEnd"/>
-      <w:r>
-        <w:t xml:space="preserve"> to output sprite and background data to the monitor and will also perform some sprite manipulations.</w:t>
+        <w:t>The GPU will use a framebuffer to output sprite and background data to the monitor and will also perform some sprite manipulations.</w:t>
       </w:r>
     </w:p>
     <w:p>
@@ -1300,17 +1170,8 @@
           <w:b/>
           <w:sz w:val="32"/>
         </w:rPr>
-        <w:t xml:space="preserve">Tasks to be </w:t>
-      </w:r>
-      <w:proofErr w:type="gramStart"/>
-      <w:r>
-        <w:rPr>
-          <w:b/>
-          <w:sz w:val="32"/>
-        </w:rPr>
-        <w:t>Accomplished</w:t>
-      </w:r>
-      <w:proofErr w:type="gramEnd"/>
+        <w:t>Tasks to be Accomplished</w:t>
+      </w:r>
     </w:p>
     <w:p>
       <w:r>
@@ -1430,49 +1291,27 @@
     </w:p>
     <w:p>
       <w:r>
-        <w:t xml:space="preserve">The DMA module hasn’t been designed or really thought about too much. There was an unsuccessful attempt to use </w:t>
-      </w:r>
-      <w:proofErr w:type="spellStart"/>
-      <w:r>
-        <w:t>Coregen</w:t>
-      </w:r>
-      <w:proofErr w:type="spellEnd"/>
-      <w:r>
-        <w:t xml:space="preserve"> to instantiate a DRAM.</w:t>
-      </w:r>
-    </w:p>
-    <w:p>
-      <w:pPr>
-        <w:rPr>
-          <w:b/>
-          <w:sz w:val="32"/>
-        </w:rPr>
-      </w:pPr>
-      <w:r>
-        <w:rPr>
-          <w:b/>
-          <w:sz w:val="32"/>
-        </w:rPr>
-        <w:t xml:space="preserve">Tasks to be </w:t>
-      </w:r>
-      <w:proofErr w:type="gramStart"/>
-      <w:r>
-        <w:rPr>
-          <w:b/>
-          <w:sz w:val="32"/>
-        </w:rPr>
-        <w:t>Accomplished</w:t>
-      </w:r>
-      <w:proofErr w:type="gramEnd"/>
-    </w:p>
-    <w:p>
-      <w:proofErr w:type="gramStart"/>
-      <w:r>
-        <w:t>Instantiate a working DRAM.</w:t>
-      </w:r>
-      <w:proofErr w:type="gramEnd"/>
-      <w:r>
-        <w:t xml:space="preserve"> D</w:t>
+        <w:t>The DMA module hasn’t been designed or really thought about too much. There was an unsuccessful attempt to use Coregen to instantiate a DRAM.</w:t>
+      </w:r>
+    </w:p>
+    <w:p>
+      <w:pPr>
+        <w:rPr>
+          <w:b/>
+          <w:sz w:val="32"/>
+        </w:rPr>
+      </w:pPr>
+      <w:r>
+        <w:rPr>
+          <w:b/>
+          <w:sz w:val="32"/>
+        </w:rPr>
+        <w:t>Tasks to be Accomplished</w:t>
+      </w:r>
+    </w:p>
+    <w:p>
+      <w:r>
+        <w:t>Instantiate a working DRAM. D</w:t>
       </w:r>
       <w:r>
         <w:t>esign, implement, and test the DMA module.</w:t>
@@ -1495,15 +1334,7 @@
     </w:p>
     <w:p>
       <w:r>
-        <w:t xml:space="preserve">Testing should proceed largely in simulation. Artificial inputs will be supplied at first, </w:t>
-      </w:r>
-      <w:proofErr w:type="gramStart"/>
-      <w:r>
-        <w:t>then</w:t>
-      </w:r>
-      <w:proofErr w:type="gramEnd"/>
-      <w:r>
-        <w:t xml:space="preserve"> the CPU and sound module can be connected to a simulation memory and the DMA module to run simple programs before synthesizing.</w:t>
+        <w:t>Testing should proceed largely in simulation. Artificial inputs will be supplied at first, then the CPU and sound module can be connected to a simulation memory and the DMA module to run simple programs before synthesizing.</w:t>
       </w:r>
     </w:p>
     <w:p/>
@@ -1593,40 +1424,23 @@
         <w:t>We have verified that the link cable is not broken using the lab equipment.</w:t>
       </w:r>
       <w:r>
-        <w:t xml:space="preserve"> We have also </w:t>
-      </w:r>
-      <w:proofErr w:type="spellStart"/>
-      <w:r>
-        <w:t>desoldered</w:t>
-      </w:r>
-      <w:proofErr w:type="spellEnd"/>
-      <w:r>
-        <w:t xml:space="preserve"> the link cable connector from the old Gameboy we got the cartridge connector from, which will enable us to actually connect it to the board.</w:t>
-      </w:r>
-    </w:p>
-    <w:p>
-      <w:pPr>
-        <w:rPr>
-          <w:b/>
-          <w:sz w:val="32"/>
-        </w:rPr>
-      </w:pPr>
-      <w:r>
-        <w:rPr>
-          <w:b/>
-          <w:sz w:val="32"/>
-        </w:rPr>
-        <w:t xml:space="preserve">Tasks to be </w:t>
-      </w:r>
-      <w:proofErr w:type="gramStart"/>
-      <w:r>
-        <w:rPr>
-          <w:b/>
-          <w:sz w:val="32"/>
-        </w:rPr>
-        <w:t>Accomplished</w:t>
-      </w:r>
-      <w:proofErr w:type="gramEnd"/>
+        <w:t xml:space="preserve"> We have also desoldered the link cable connector from the old Gameboy we got the cartridge connector from, which will enable us to actually connect it to the board.</w:t>
+      </w:r>
+    </w:p>
+    <w:p>
+      <w:pPr>
+        <w:rPr>
+          <w:b/>
+          <w:sz w:val="32"/>
+        </w:rPr>
+      </w:pPr>
+      <w:r>
+        <w:rPr>
+          <w:b/>
+          <w:sz w:val="32"/>
+        </w:rPr>
+        <w:t>Tasks to be Accomplished</w:t>
+      </w:r>
     </w:p>
     <w:p>
       <w:r>
@@ -1683,8 +1497,6 @@
           <w:sz w:val="40"/>
         </w:rPr>
       </w:pPr>
-      <w:bookmarkStart w:id="0" w:name="_GoBack"/>
-      <w:bookmarkEnd w:id="0"/>
       <w:r>
         <w:rPr>
           <w:b/>
@@ -1804,15 +1616,7 @@
         <w:t>)</w:t>
       </w:r>
       <w:r>
-        <w:t>: (</w:t>
-      </w:r>
-      <w:proofErr w:type="spellStart"/>
-      <w:r>
-        <w:t>Elon’s</w:t>
-      </w:r>
-      <w:proofErr w:type="spellEnd"/>
-      <w:r>
-        <w:t xml:space="preserve"> </w:t>
+        <w:t xml:space="preserve">: (Elon’s </w:t>
       </w:r>
       <w:r>
         <w:t>planned work</w:t>
@@ -2038,7 +1842,7 @@
           <w:rPr>
             <w:noProof/>
           </w:rPr>
-          <w:t>12</w:t>
+          <w:t>11</w:t>
         </w:r>
         <w:r>
           <w:rPr>

</xml_diff>

<commit_message>
Made changes to the expected timeline as well as the GPU/DVI section.
</commit_message>
<xml_diff>
--- a/design_report.docx
+++ b/design_report.docx
@@ -55,15 +55,24 @@
           <w:b/>
           <w:sz w:val="48"/>
         </w:rPr>
-        <w:t>The Fighting Meerkats</w:t>
-      </w:r>
+        <w:t xml:space="preserve">The Fighting </w:t>
+      </w:r>
+      <w:proofErr w:type="spellStart"/>
       <w:r>
         <w:rPr>
           <w:b/>
           <w:sz w:val="48"/>
         </w:rPr>
+        <w:t>Meerkats</w:t>
+      </w:r>
+      <w:r>
+        <w:rPr>
+          <w:b/>
+          <w:sz w:val="48"/>
+        </w:rPr>
         <w:t>’</w:t>
       </w:r>
+      <w:proofErr w:type="spellEnd"/>
     </w:p>
     <w:p>
       <w:pPr>
@@ -73,6 +82,7 @@
       <w:r>
         <w:rPr>
           <w:noProof/>
+          <w:lang w:eastAsia="zh-CN"/>
         </w:rPr>
         <w:drawing>
           <wp:inline distT="0" distB="0" distL="0" distR="0" wp14:anchorId="0B3E306B" wp14:editId="6BD4363C">
@@ -150,6 +160,7 @@
       <w:r>
         <w:rPr>
           <w:noProof/>
+          <w:lang w:eastAsia="zh-CN"/>
         </w:rPr>
         <w:drawing>
           <wp:inline distT="0" distB="0" distL="0" distR="0" wp14:anchorId="473192EF" wp14:editId="53DEAD78">
@@ -211,17 +222,28 @@
           <w:sz w:val="28"/>
         </w:rPr>
       </w:pPr>
+      <w:proofErr w:type="spellStart"/>
       <w:r>
         <w:rPr>
           <w:sz w:val="28"/>
         </w:rPr>
-        <w:t>Elon Bauer, Joseph Carlos, Alice Tsai</w:t>
-      </w:r>
-    </w:p>
-    <w:p/>
-    <w:p/>
-    <w:p/>
-    <w:p/>
+        <w:t>Elon</w:t>
+      </w:r>
+      <w:proofErr w:type="spellEnd"/>
+      <w:r>
+        <w:rPr>
+          <w:sz w:val="28"/>
+        </w:rPr>
+        <w:t xml:space="preserve"> Bauer, Joseph Carlos, Alice Tsai</w:t>
+      </w:r>
+    </w:p>
+    <w:p/>
+    <w:p/>
+    <w:p/>
+    <w:p>
+      <w:bookmarkStart w:id="0" w:name="_GoBack"/>
+      <w:bookmarkEnd w:id="0"/>
+    </w:p>
     <w:p/>
     <w:p/>
     <w:p/>
@@ -269,6 +291,7 @@
       <w:r>
         <w:rPr>
           <w:noProof/>
+          <w:lang w:eastAsia="zh-CN"/>
         </w:rPr>
         <w:drawing>
           <wp:inline distT="0" distB="0" distL="0" distR="0" wp14:anchorId="20B1BBD9" wp14:editId="5D8032D8">
@@ -394,7 +417,15 @@
         <w:t>n 8-bit,</w:t>
       </w:r>
       <w:r>
-        <w:t xml:space="preserve"> modified Zilog Z80</w:t>
+        <w:t xml:space="preserve"> modified </w:t>
+      </w:r>
+      <w:proofErr w:type="spellStart"/>
+      <w:r>
+        <w:t>Zilog</w:t>
+      </w:r>
+      <w:proofErr w:type="spellEnd"/>
+      <w:r>
+        <w:t xml:space="preserve"> Z80</w:t>
       </w:r>
       <w:r>
         <w:t>/Intel 8080</w:t>
@@ -432,7 +463,15 @@
     </w:p>
     <w:p>
       <w:r>
-        <w:t xml:space="preserve">There are ostensibly 501 different unique instructions. This number occurs because there are 256 possible 8-bit opcodes with 11 unused or reserved, and 256 more possible 8-bit instructions of the form </w:t>
+        <w:t xml:space="preserve">There are ostensibly 501 different unique instructions. This number occurs because there are 256 possible 8-bit </w:t>
+      </w:r>
+      <w:proofErr w:type="spellStart"/>
+      <w:r>
+        <w:t>opcodes</w:t>
+      </w:r>
+      <w:proofErr w:type="spellEnd"/>
+      <w:r>
+        <w:t xml:space="preserve"> with 11 unused or reserved, and 256 more possible 8-bit instructions of the form </w:t>
       </w:r>
       <w:r>
         <w:t>0x</w:t>
@@ -480,6 +519,7 @@
       <w:r>
         <w:rPr>
           <w:noProof/>
+          <w:lang w:eastAsia="zh-CN"/>
         </w:rPr>
         <w:drawing>
           <wp:inline distT="0" distB="0" distL="0" distR="0" wp14:anchorId="12C79BF4" wp14:editId="0DA3F2A9">
@@ -547,27 +587,60 @@
     </w:p>
     <w:p>
       <w:r>
-        <w:t>The CPU functional blocks have been coded, simulated, and synthesized correctly. There are a few instruction subsets that have been added to the decode module. The CPU has been shown to synthesize properly and be able to interface with the Flash module on the FPGA. A robust testbench has been achieved, which was no small task but will help immensely both in microcoding and when bugs are found in the final integration testing.</w:t>
-      </w:r>
-    </w:p>
-    <w:p>
-      <w:pPr>
-        <w:rPr>
-          <w:b/>
-          <w:sz w:val="32"/>
-        </w:rPr>
-      </w:pPr>
-      <w:r>
-        <w:rPr>
-          <w:b/>
-          <w:sz w:val="32"/>
-        </w:rPr>
-        <w:t>Tasks to be Accomplished</w:t>
-      </w:r>
-    </w:p>
-    <w:p>
-      <w:r>
-        <w:t>Interrupts are not supported yet. The vast majority of instructions are not yet microcoded. Memory access has yet to be synthesized.</w:t>
+        <w:t xml:space="preserve">The CPU functional blocks have been coded, simulated, and synthesized correctly. There are a few instruction subsets that have been added to the decode module. The CPU has been shown to synthesize properly and be able to interface with the Flash module on the FPGA. A robust </w:t>
+      </w:r>
+      <w:proofErr w:type="spellStart"/>
+      <w:r>
+        <w:t>testbench</w:t>
+      </w:r>
+      <w:proofErr w:type="spellEnd"/>
+      <w:r>
+        <w:t xml:space="preserve"> has been achieved, which was no small task but will help immensely both in </w:t>
+      </w:r>
+      <w:proofErr w:type="spellStart"/>
+      <w:r>
+        <w:t>microcoding</w:t>
+      </w:r>
+      <w:proofErr w:type="spellEnd"/>
+      <w:r>
+        <w:t xml:space="preserve"> and when bugs are found in the final integration testing.</w:t>
+      </w:r>
+    </w:p>
+    <w:p>
+      <w:pPr>
+        <w:rPr>
+          <w:b/>
+          <w:sz w:val="32"/>
+        </w:rPr>
+      </w:pPr>
+      <w:r>
+        <w:rPr>
+          <w:b/>
+          <w:sz w:val="32"/>
+        </w:rPr>
+        <w:t xml:space="preserve">Tasks to be </w:t>
+      </w:r>
+      <w:proofErr w:type="gramStart"/>
+      <w:r>
+        <w:rPr>
+          <w:b/>
+          <w:sz w:val="32"/>
+        </w:rPr>
+        <w:t>Accomplished</w:t>
+      </w:r>
+      <w:proofErr w:type="gramEnd"/>
+    </w:p>
+    <w:p>
+      <w:r>
+        <w:t xml:space="preserve">Interrupts are not supported yet. The vast majority of instructions are not yet </w:t>
+      </w:r>
+      <w:proofErr w:type="spellStart"/>
+      <w:r>
+        <w:t>microcoded</w:t>
+      </w:r>
+      <w:proofErr w:type="spellEnd"/>
+      <w:r>
+        <w:t>. Memory access has yet to be synthesized.</w:t>
       </w:r>
     </w:p>
     <w:p>
@@ -615,7 +688,15 @@
     </w:p>
     <w:p>
       <w:r>
-        <w:t>The CPU can be tested on any arbitrary input assembly program using one command on the Windows command prompt. This was achieved by acquiring an open-source emulator, removing the CPU and memory code in isolation, and wrapping it in functionality that reads in an assembly file. This behavior occurs in Verilog as well, through the graciously provided $readmemh function. The scripts compile the Verilog, and assemble the given assembly file. They then run it through the emulator code, acquiring a correct register dump, and through the Verilog Xilinx simulation, acquiring a not-so-correct simulation register dump. They then compare the two and report the results.</w:t>
+        <w:t>The CPU can be tested on any arbitrary input assembly program using one command on the Windows command prompt. This was achieved by acquiring an open-source emulator, removing the CPU and memory code in isolation, and wrapping it in functionality that reads in an assembly file. This behavior occurs in Verilog as well, through the graciously provided $</w:t>
+      </w:r>
+      <w:proofErr w:type="spellStart"/>
+      <w:r>
+        <w:t>readmemh</w:t>
+      </w:r>
+      <w:proofErr w:type="spellEnd"/>
+      <w:r>
+        <w:t xml:space="preserve"> function. The scripts compile the Verilog, and assemble the given assembly file. They then run it through the emulator code, acquiring a correct register dump, and through the Verilog Xilinx simulation, acquiring a not-so-correct simulation register dump. They then compare the two and report the results.</w:t>
       </w:r>
     </w:p>
     <w:p>
@@ -645,10 +726,7 @@
     <w:p/>
     <w:p/>
     <w:p/>
-    <w:p>
-      <w:bookmarkStart w:id="0" w:name="_GoBack"/>
-      <w:bookmarkEnd w:id="0"/>
-    </w:p>
+    <w:p/>
     <w:p/>
     <w:p>
       <w:pPr>
@@ -690,7 +768,15 @@
     </w:p>
     <w:p>
       <w:r>
-        <w:t xml:space="preserve">The cartridge connector consists of a bunch of wires connected from the GPIO pins to a protoboard, which is in turn wired to a cartridge port that we removed from an actual Game Boy. </w:t>
+        <w:t xml:space="preserve">The cartridge connector consists of a bunch of wires connected from the GPIO pins to a </w:t>
+      </w:r>
+      <w:proofErr w:type="spellStart"/>
+      <w:r>
+        <w:t>protoboard</w:t>
+      </w:r>
+      <w:proofErr w:type="spellEnd"/>
+      <w:r>
+        <w:t xml:space="preserve">, which is in turn wired to a cartridge port that we removed from an actual Game Boy. </w:t>
       </w:r>
       <w:r>
         <w:t xml:space="preserve">The pins include 16 bits of address, 8 bits of data, and reset, read enable, write enable, and chip select pins. </w:t>
@@ -723,6 +809,7 @@
       <w:r>
         <w:rPr>
           <w:noProof/>
+          <w:lang w:eastAsia="zh-CN"/>
         </w:rPr>
         <w:drawing>
           <wp:inline distT="0" distB="0" distL="0" distR="0" wp14:anchorId="5E68F75E" wp14:editId="30AB290E">
@@ -776,12 +863,14 @@
           <w:i/>
         </w:rPr>
       </w:pPr>
+      <w:proofErr w:type="gramStart"/>
       <w:r>
         <w:rPr>
           <w:i/>
         </w:rPr>
         <w:t>The cartridge connector.</w:t>
       </w:r>
+      <w:proofErr w:type="gramEnd"/>
     </w:p>
     <w:p>
       <w:pPr>
@@ -790,6 +879,7 @@
       <w:r>
         <w:rPr>
           <w:noProof/>
+          <w:lang w:eastAsia="zh-CN"/>
         </w:rPr>
         <w:drawing>
           <wp:inline distT="0" distB="0" distL="0" distR="0" wp14:anchorId="5E149CBB" wp14:editId="3C6EB884">
@@ -886,8 +976,17 @@
           <w:b/>
           <w:sz w:val="32"/>
         </w:rPr>
-        <w:t>Tasks to be Accomplished</w:t>
-      </w:r>
+        <w:t xml:space="preserve">Tasks to be </w:t>
+      </w:r>
+      <w:proofErr w:type="gramStart"/>
+      <w:r>
+        <w:rPr>
+          <w:b/>
+          <w:sz w:val="32"/>
+        </w:rPr>
+        <w:t>Accomplished</w:t>
+      </w:r>
+      <w:proofErr w:type="gramEnd"/>
     </w:p>
     <w:p>
       <w:r>
@@ -976,15 +1075,39 @@
         <w:t xml:space="preserve"> and waveform RAM</w:t>
       </w:r>
       <w:r>
-        <w:t xml:space="preserve">, then the sound module takes that information and combines it to produce sound. There aren’t any real sound “files” on the cartridges. The sound module itself consists of </w:t>
-      </w:r>
-      <w:r>
-        <w:t>four sound generators: two square wave, one that generates a waveform loaded into RAM, and a white noise generator. These sound generators can be modulated by envelope and frequency sweep functions.</w:t>
-      </w:r>
-    </w:p>
-    <w:p>
-      <w:r>
-        <w:t>The sound module accesses waveform RAM directly using the DMA module. It interfaces with the outside world using the AC97 codec chip on the FPGA. This chip is initialized using Team Dragonforce’s code.</w:t>
+        <w:t xml:space="preserve">, </w:t>
+      </w:r>
+      <w:proofErr w:type="gramStart"/>
+      <w:r>
+        <w:t>then</w:t>
+      </w:r>
+      <w:proofErr w:type="gramEnd"/>
+      <w:r>
+        <w:t xml:space="preserve"> the sound module takes that information and combines it to produce sound. There aren’t any real sound “files” on the cartridges. The sound module itself consists of </w:t>
+      </w:r>
+      <w:r>
+        <w:t xml:space="preserve">four sound generators: two square </w:t>
+      </w:r>
+      <w:proofErr w:type="gramStart"/>
+      <w:r>
+        <w:t>wave</w:t>
+      </w:r>
+      <w:proofErr w:type="gramEnd"/>
+      <w:r>
+        <w:t>, one that generates a waveform loaded into RAM, and a white noise generator. These sound generators can be modulated by envelope and frequency sweep functions.</w:t>
+      </w:r>
+    </w:p>
+    <w:p>
+      <w:r>
+        <w:t xml:space="preserve">The sound module accesses waveform RAM directly using the DMA module. It interfaces with the outside world using the AC97 codec chip on the FPGA. This chip is initialized using Team </w:t>
+      </w:r>
+      <w:proofErr w:type="spellStart"/>
+      <w:r>
+        <w:t>Dragonforce’s</w:t>
+      </w:r>
+      <w:proofErr w:type="spellEnd"/>
+      <w:r>
+        <w:t xml:space="preserve"> code.</w:t>
       </w:r>
     </w:p>
     <w:p>
@@ -1028,8 +1151,17 @@
           <w:b/>
           <w:sz w:val="32"/>
         </w:rPr>
-        <w:t>Tasks to be Accomplished</w:t>
-      </w:r>
+        <w:t xml:space="preserve">Tasks to be </w:t>
+      </w:r>
+      <w:proofErr w:type="gramStart"/>
+      <w:r>
+        <w:rPr>
+          <w:b/>
+          <w:sz w:val="32"/>
+        </w:rPr>
+        <w:t>Accomplished</w:t>
+      </w:r>
+      <w:proofErr w:type="gramEnd"/>
     </w:p>
     <w:p>
       <w:r>
@@ -1129,13 +1261,79 @@
     </w:p>
     <w:p>
       <w:r>
-        <w:t>The DVI interface will be adapted from Team Dragonforce’s code, and uses the provided DVI chip (the Chrontel CH7301C) to drive an LCD display. This requires initialization of the module over an I2C bus.</w:t>
+        <w:t xml:space="preserve">The DVI interface will be adapted from Team </w:t>
+      </w:r>
+      <w:proofErr w:type="spellStart"/>
+      <w:r>
+        <w:t>Dragonforce’s</w:t>
+      </w:r>
+      <w:proofErr w:type="spellEnd"/>
+      <w:r>
+        <w:t xml:space="preserve"> code, and uses the provided DVI chip (the </w:t>
+      </w:r>
+      <w:proofErr w:type="spellStart"/>
+      <w:r>
+        <w:t>Chrontel</w:t>
+      </w:r>
+      <w:proofErr w:type="spellEnd"/>
+      <w:r>
+        <w:t xml:space="preserve"> CH7301C) to drive an LCD display. This requires initialization of the module over an I2C bus.</w:t>
       </w:r>
       <w:r>
         <w:t xml:space="preserve"> </w:t>
       </w:r>
       <w:r>
-        <w:t>The GPU will use a framebuffer to output sprite and background data to the monitor and will also perform some sprite manipulations.</w:t>
+        <w:t>Based on sprite and background data, t</w:t>
+      </w:r>
+      <w:r>
+        <w:t xml:space="preserve">he GPU will </w:t>
+      </w:r>
+      <w:r>
+        <w:t>determine the correct pixel data to pass to</w:t>
+      </w:r>
+      <w:r>
+        <w:t xml:space="preserve"> a </w:t>
+      </w:r>
+      <w:proofErr w:type="spellStart"/>
+      <w:r>
+        <w:t>framebuffer</w:t>
+      </w:r>
+      <w:proofErr w:type="spellEnd"/>
+      <w:r>
+        <w:t xml:space="preserve"> to output </w:t>
+      </w:r>
+      <w:r>
+        <w:t xml:space="preserve">the </w:t>
+      </w:r>
+      <w:r>
+        <w:t>data</w:t>
+      </w:r>
+      <w:r>
+        <w:t xml:space="preserve"> through DVI</w:t>
+      </w:r>
+      <w:r>
+        <w:t xml:space="preserve"> to the monitor</w:t>
+      </w:r>
+      <w:r>
+        <w:t>. Through interfacing with the DMA, the GPU will also</w:t>
+      </w:r>
+      <w:r>
+        <w:t xml:space="preserve"> perform some sprite manipulations</w:t>
+      </w:r>
+      <w:r>
+        <w:t xml:space="preserve"> in the Object Attribute Memory (OAM)</w:t>
+      </w:r>
+      <w:r>
+        <w:t>.</w:t>
+      </w:r>
+      <w:r>
+        <w:t xml:space="preserve"> The state of the GPU can be captured by its control and status registers</w:t>
+      </w:r>
+      <w:r>
+        <w:t xml:space="preserve"> which are found in memory</w:t>
+      </w:r>
+      <w:r>
+        <w:t>. The GPU has 4 modes which differ in terms of what the GPU is doing and what the CPU can access. Mode 0 takes place during HBLANK and the CPU may access both the VRAM and the OAM during it. Mode 1 takes place during VBLANK and once more, the CPU can access both the VRAM and the OAM during it. Mode 2 takes place when the GPU is reading from OAM memory. During this period, the CPU cannot access OAM memory. Mode 3 takes place when the LCD controller is transferring data to the LCD driver. During this time, the CPU cannot access the OAM or VRAM.</w:t>
       </w:r>
     </w:p>
     <w:p>
@@ -1157,21 +1355,39 @@
       <w:r>
         <w:t>The I2C interface has been synthesized and appears to initialize the CH7301C properly.</w:t>
       </w:r>
-    </w:p>
-    <w:p>
-      <w:pPr>
-        <w:rPr>
-          <w:b/>
-          <w:sz w:val="32"/>
-        </w:rPr>
-      </w:pPr>
-      <w:r>
-        <w:rPr>
-          <w:b/>
-          <w:sz w:val="32"/>
-        </w:rPr>
-        <w:t>Tasks to be Accomplished</w:t>
-      </w:r>
+      <w:r>
+        <w:t xml:space="preserve"> However, since nothing is yet</w:t>
+      </w:r>
+      <w:r>
+        <w:t xml:space="preserve"> able to be</w:t>
+      </w:r>
+      <w:r>
+        <w:t xml:space="preserve"> displayed on the monitor, no certain conclusion can be made as to the completion of the I2C.</w:t>
+      </w:r>
+    </w:p>
+    <w:p>
+      <w:pPr>
+        <w:rPr>
+          <w:b/>
+          <w:sz w:val="32"/>
+        </w:rPr>
+      </w:pPr>
+      <w:r>
+        <w:rPr>
+          <w:b/>
+          <w:sz w:val="32"/>
+        </w:rPr>
+        <w:t xml:space="preserve">Tasks to be </w:t>
+      </w:r>
+      <w:proofErr w:type="gramStart"/>
+      <w:r>
+        <w:rPr>
+          <w:b/>
+          <w:sz w:val="32"/>
+        </w:rPr>
+        <w:t>Accomplished</w:t>
+      </w:r>
+      <w:proofErr w:type="gramEnd"/>
     </w:p>
     <w:p>
       <w:r>
@@ -1180,6 +1396,9 @@
       <w:r>
         <w:t xml:space="preserve"> The GPU needs to be designed, implemented, and tested.</w:t>
       </w:r>
+      <w:r>
+        <w:t xml:space="preserve"> In general, this section needs some serious work.</w:t>
+      </w:r>
     </w:p>
     <w:p>
       <w:pPr>
@@ -1207,16 +1426,27 @@
         <w:t xml:space="preserve"> module can be tested by outputting to the monitor and looking at it.</w:t>
       </w:r>
       <w:r>
-        <w:t xml:space="preserve"> The GPU is much more complicated. However, no work has been done on the GPU so we have no idea how to test it.</w:t>
-      </w:r>
-    </w:p>
-    <w:p/>
-    <w:p/>
-    <w:p/>
-    <w:p/>
-    <w:p/>
-    <w:p/>
-    <w:p/>
+        <w:t xml:space="preserve"> </w:t>
+      </w:r>
+      <w:r>
+        <w:t xml:space="preserve">However, while the DVI module still has not been able to display image, </w:t>
+      </w:r>
+      <w:r>
+        <w:t xml:space="preserve">many </w:t>
+      </w:r>
+      <w:r>
+        <w:t>attempts at using ChipScope or simply simulating it hav</w:t>
+      </w:r>
+      <w:r>
+        <w:t>e</w:t>
+      </w:r>
+      <w:r>
+        <w:t xml:space="preserve"> been made. </w:t>
+      </w:r>
+      <w:r>
+        <w:t>The GPU is much more complicated. However, no work has been done on the GPU so we have no idea how to test it.</w:t>
+      </w:r>
+    </w:p>
     <w:p/>
     <w:p/>
     <w:p/>
@@ -1310,8 +1540,13 @@
       </w:r>
     </w:p>
     <w:p>
-      <w:r>
-        <w:t>Instantiate a working DRAM. D</w:t>
+      <w:proofErr w:type="gramStart"/>
+      <w:r>
+        <w:t>Instantiate a working DRAM.</w:t>
+      </w:r>
+      <w:proofErr w:type="gramEnd"/>
+      <w:r>
+        <w:t xml:space="preserve"> D</w:t>
       </w:r>
       <w:r>
         <w:t>esign, implement, and test the DMA module.</w:t>
@@ -1334,7 +1569,15 @@
     </w:p>
     <w:p>
       <w:r>
-        <w:t>Testing should proceed largely in simulation. Artificial inputs will be supplied at first, then the CPU and sound module can be connected to a simulation memory and the DMA module to run simple programs before synthesizing.</w:t>
+        <w:t xml:space="preserve">Testing should proceed largely in simulation. Artificial inputs will be supplied at first, </w:t>
+      </w:r>
+      <w:proofErr w:type="gramStart"/>
+      <w:r>
+        <w:t>then</w:t>
+      </w:r>
+      <w:proofErr w:type="gramEnd"/>
+      <w:r>
+        <w:t xml:space="preserve"> the CPU and sound module can be connected to a simulation memory and the DMA module to run simple programs before synthesizing.</w:t>
       </w:r>
     </w:p>
     <w:p/>
@@ -1424,23 +1667,40 @@
         <w:t>We have verified that the link cable is not broken using the lab equipment.</w:t>
       </w:r>
       <w:r>
-        <w:t xml:space="preserve"> We have also desoldered the link cable connector from the old Gameboy we got the cartridge connector from, which will enable us to actually connect it to the board.</w:t>
-      </w:r>
-    </w:p>
-    <w:p>
-      <w:pPr>
-        <w:rPr>
-          <w:b/>
-          <w:sz w:val="32"/>
-        </w:rPr>
-      </w:pPr>
-      <w:r>
-        <w:rPr>
-          <w:b/>
-          <w:sz w:val="32"/>
-        </w:rPr>
-        <w:t>Tasks to be Accomplished</w:t>
-      </w:r>
+        <w:t xml:space="preserve"> We have also </w:t>
+      </w:r>
+      <w:proofErr w:type="spellStart"/>
+      <w:r>
+        <w:t>desoldered</w:t>
+      </w:r>
+      <w:proofErr w:type="spellEnd"/>
+      <w:r>
+        <w:t xml:space="preserve"> the link cable connector from the old Gameboy we got the cartridge connector from, which will enable us to actually connect it to the board.</w:t>
+      </w:r>
+    </w:p>
+    <w:p>
+      <w:pPr>
+        <w:rPr>
+          <w:b/>
+          <w:sz w:val="32"/>
+        </w:rPr>
+      </w:pPr>
+      <w:r>
+        <w:rPr>
+          <w:b/>
+          <w:sz w:val="32"/>
+        </w:rPr>
+        <w:t xml:space="preserve">Tasks to be </w:t>
+      </w:r>
+      <w:proofErr w:type="gramStart"/>
+      <w:r>
+        <w:rPr>
+          <w:b/>
+          <w:sz w:val="32"/>
+        </w:rPr>
+        <w:t>Accomplished</w:t>
+      </w:r>
+      <w:proofErr w:type="gramEnd"/>
     </w:p>
     <w:p>
       <w:r>
@@ -1533,12 +1793,14 @@
       </w:r>
     </w:p>
     <w:p>
+      <w:proofErr w:type="spellStart"/>
       <w:r>
         <w:rPr>
           <w:b/>
         </w:rPr>
         <w:t>Elon</w:t>
       </w:r>
+      <w:proofErr w:type="spellEnd"/>
       <w:r>
         <w:t>: Sound, AC97 interface, controller support, cartridge connector</w:t>
       </w:r>
@@ -1616,7 +1878,15 @@
         <w:t>)</w:t>
       </w:r>
       <w:r>
-        <w:t xml:space="preserve">: (Elon’s </w:t>
+        <w:t>: (</w:t>
+      </w:r>
+      <w:proofErr w:type="spellStart"/>
+      <w:r>
+        <w:t>Elon’s</w:t>
+      </w:r>
+      <w:proofErr w:type="spellEnd"/>
+      <w:r>
+        <w:t xml:space="preserve"> </w:t>
       </w:r>
       <w:r>
         <w:t>planned work</w:t>
@@ -1764,7 +2034,7 @@
         <w:rPr>
           <w:b/>
         </w:rPr>
-        <w:t>2 Nov</w:t>
+        <w:t>2 Dec</w:t>
       </w:r>
       <w:r>
         <w:t>: Final presentation week</w:t>

</xml_diff>